<commit_message>
changed class="error" to div class="alert alert-warning" completed main blog post functionality i.e. add/delete/edit
</commit_message>
<xml_diff>
--- a/Write Up.docx
+++ b/Write Up.docx
@@ -172,7 +172,6 @@
           <w:rFonts w:ascii="Georgia" w:hAnsi="Georgia" w:cs="NimbusMonL-Regu"/>
         </w:rPr>
       </w:pPr>
-      <w:bookmarkStart w:id="0" w:name="_GoBack"/>
       <w:r>
         <w:rPr>
           <w:rFonts w:ascii="Georgia" w:hAnsi="Georgia" w:cs="NimbusMonL-Regu"/>
@@ -234,7 +233,69 @@
         <w:rPr>
           <w:rFonts w:ascii="Georgia" w:hAnsi="Georgia" w:cs="NimbusMonL-Regu"/>
         </w:rPr>
-        <w:t>PLEASE ADD USER/PASS HERE</w:t>
+        <w:t>Add USER/PASS here</w:t>
+      </w:r>
+    </w:p>
+    <w:p>
+      <w:pPr>
+        <w:autoSpaceDE w:val="0"/>
+        <w:autoSpaceDN w:val="0"/>
+        <w:adjustRightInd w:val="0"/>
+        <w:ind w:left="720" w:firstLine="720"/>
+        <w:rPr>
+          <w:rFonts w:ascii="Georgia" w:hAnsi="Georgia" w:cs="NimbusMonL-Regu"/>
+        </w:rPr>
+      </w:pPr>
+      <w:r>
+        <w:rPr>
+          <w:rFonts w:ascii="Georgia" w:hAnsi="Georgia" w:cs="NimbusMonL-Regu"/>
+        </w:rPr>
+        <w:t xml:space="preserve">| </w:t>
+      </w:r>
+      <w:proofErr w:type="spellStart"/>
+      <w:r>
+        <w:rPr>
+          <w:rFonts w:ascii="Georgia" w:hAnsi="Georgia" w:cs="NimbusMonL-Regu"/>
+        </w:rPr>
+        <w:t>db_setup.php</w:t>
+      </w:r>
+      <w:proofErr w:type="spellEnd"/>
+      <w:r>
+        <w:rPr>
+          <w:rFonts w:ascii="Georgia" w:hAnsi="Georgia" w:cs="NimbusMonL-Regu"/>
+        </w:rPr>
+        <w:t xml:space="preserve"> // Add USER/PASS here</w:t>
+      </w:r>
+    </w:p>
+    <w:p>
+      <w:pPr>
+        <w:autoSpaceDE w:val="0"/>
+        <w:autoSpaceDN w:val="0"/>
+        <w:adjustRightInd w:val="0"/>
+        <w:ind w:left="720" w:firstLine="720"/>
+        <w:rPr>
+          <w:rFonts w:ascii="Georgia" w:hAnsi="Georgia" w:cs="NimbusMonL-Regu"/>
+        </w:rPr>
+      </w:pPr>
+      <w:r>
+        <w:rPr>
+          <w:rFonts w:ascii="Georgia" w:hAnsi="Georgia" w:cs="NimbusMonL-Regu"/>
+        </w:rPr>
+        <w:t xml:space="preserve">| </w:t>
+      </w:r>
+      <w:proofErr w:type="spellStart"/>
+      <w:r>
+        <w:rPr>
+          <w:rFonts w:ascii="Georgia" w:hAnsi="Georgia" w:cs="NimbusMonL-Regu"/>
+        </w:rPr>
+        <w:t>create_table.php</w:t>
+      </w:r>
+      <w:proofErr w:type="spellEnd"/>
+      <w:r>
+        <w:rPr>
+          <w:rFonts w:ascii="Georgia" w:hAnsi="Georgia" w:cs="NimbusMonL-Regu"/>
+        </w:rPr>
+        <w:t xml:space="preserve"> </w:t>
       </w:r>
     </w:p>
     <w:p>
@@ -262,7 +323,6 @@
       </w:r>
       <w:proofErr w:type="gramEnd"/>
     </w:p>
-    <w:bookmarkEnd w:id="0"/>
     <w:p>
       <w:pPr>
         <w:autoSpaceDE w:val="0"/>
@@ -756,32 +816,60 @@
       <w:r>
         <w:rPr>
           <w:rFonts w:ascii="Georgia" w:hAnsi="Georgia"/>
-        </w:rPr>
-        <w:pict>
-          <v:shapetype id="_x0000_t75" coordsize="21600,21600" o:spt="75" o:preferrelative="t" path="m@4@5l@4@11@9@11@9@5xe" filled="f" stroked="f">
-            <v:stroke joinstyle="miter"/>
-            <v:formulas>
-              <v:f eqn="if lineDrawn pixelLineWidth 0"/>
-              <v:f eqn="sum @0 1 0"/>
-              <v:f eqn="sum 0 0 @1"/>
-              <v:f eqn="prod @2 1 2"/>
-              <v:f eqn="prod @3 21600 pixelWidth"/>
-              <v:f eqn="prod @3 21600 pixelHeight"/>
-              <v:f eqn="sum @0 0 1"/>
-              <v:f eqn="prod @6 1 2"/>
-              <v:f eqn="prod @7 21600 pixelWidth"/>
-              <v:f eqn="sum @8 21600 0"/>
-              <v:f eqn="prod @7 21600 pixelHeight"/>
-              <v:f eqn="sum @10 21600 0"/>
-            </v:formulas>
-            <v:path o:extrusionok="f" gradientshapeok="t" o:connecttype="rect"/>
-            <o:lock v:ext="edit" aspectratio="t"/>
-          </v:shapetype>
-          <v:shape id="_x0000_i1025" type="#_x0000_t75" style="width:295pt;height:124pt">
-            <v:imagedata r:id="rId5" o:title="download"/>
-          </v:shape>
-        </w:pict>
-      </w:r>
+          <w:noProof/>
+          <w:lang w:val="en-SG" w:eastAsia="en-SG"/>
+        </w:rPr>
+        <w:drawing>
+          <wp:inline distT="0" distB="0" distL="0" distR="0">
+            <wp:extent cx="3746500" cy="2647950"/>
+            <wp:effectExtent l="0" t="0" r="6350" b="0"/>
+            <wp:docPr id="1" name="Picture 1" descr="C:\Users\Ken\Desktop\download.png"/>
+            <wp:cNvGraphicFramePr>
+              <a:graphicFrameLocks xmlns:a="http://schemas.openxmlformats.org/drawingml/2006/main" noChangeAspect="1"/>
+            </wp:cNvGraphicFramePr>
+            <a:graphic xmlns:a="http://schemas.openxmlformats.org/drawingml/2006/main">
+              <a:graphicData uri="http://schemas.openxmlformats.org/drawingml/2006/picture">
+                <pic:pic xmlns:pic="http://schemas.openxmlformats.org/drawingml/2006/picture">
+                  <pic:nvPicPr>
+                    <pic:cNvPr id="0" name="Picture 3" descr="C:\Users\Ken\Desktop\download.png"/>
+                    <pic:cNvPicPr>
+                      <a:picLocks noChangeAspect="1" noChangeArrowheads="1"/>
+                    </pic:cNvPicPr>
+                  </pic:nvPicPr>
+                  <pic:blipFill>
+                    <a:blip r:embed="rId5">
+                      <a:extLst>
+                        <a:ext uri="{28A0092B-C50C-407E-A947-70E740481C1C}">
+                          <a14:useLocalDpi xmlns:a14="http://schemas.microsoft.com/office/drawing/2010/main" val="0"/>
+                        </a:ext>
+                      </a:extLst>
+                    </a:blip>
+                    <a:srcRect/>
+                    <a:stretch>
+                      <a:fillRect/>
+                    </a:stretch>
+                  </pic:blipFill>
+                  <pic:spPr bwMode="auto">
+                    <a:xfrm>
+                      <a:off x="0" y="0"/>
+                      <a:ext cx="3746500" cy="2647950"/>
+                    </a:xfrm>
+                    <a:prstGeom prst="rect">
+                      <a:avLst/>
+                    </a:prstGeom>
+                    <a:noFill/>
+                    <a:ln>
+                      <a:noFill/>
+                    </a:ln>
+                  </pic:spPr>
+                </pic:pic>
+              </a:graphicData>
+            </a:graphic>
+          </wp:inline>
+        </w:drawing>
+      </w:r>
+      <w:bookmarkStart w:id="0" w:name="_GoBack"/>
+      <w:bookmarkEnd w:id="0"/>
     </w:p>
     <w:p>
       <w:pPr>
@@ -954,6 +1042,14 @@
         </w:rPr>
         <w:t>Can also add a new post</w:t>
       </w:r>
+    </w:p>
+    <w:p>
+      <w:pPr>
+        <w:ind w:left="360"/>
+        <w:rPr>
+          <w:rFonts w:ascii="Georgia" w:hAnsi="Georgia"/>
+        </w:rPr>
+      </w:pPr>
     </w:p>
     <w:p>
       <w:pPr>

</xml_diff>